<commit_message>
Update CPH COST HARMONY Workshop Proposal 2021.docx
</commit_message>
<xml_diff>
--- a/Workshop 2 - Copenhagen/CPH COST HARMONY Workshop Proposal 2021.docx
+++ b/Workshop 2 - Copenhagen/CPH COST HARMONY Workshop Proposal 2021.docx
@@ -35,11 +35,21 @@
     </w:p>
     <w:p>
       <w:r>
-        <w:t>Matt Denwood &amp; Søren Nielsen (University of Copenhagen); Nils Toft (</w:t>
-      </w:r>
+        <w:t xml:space="preserve">Matt Denwood &amp; </w:t>
+      </w:r>
+      <w:proofErr w:type="spellStart"/>
+      <w:r>
+        <w:t>Søren</w:t>
+      </w:r>
+      <w:proofErr w:type="spellEnd"/>
+      <w:r>
+        <w:t xml:space="preserve"> Nielsen (University of Copenhagen); Nils Toft (</w:t>
+      </w:r>
+      <w:proofErr w:type="spellStart"/>
       <w:r>
         <w:t>IQinAbox</w:t>
       </w:r>
+      <w:proofErr w:type="spellEnd"/>
       <w:r>
         <w:t>)</w:t>
       </w:r>
@@ -311,13 +321,18 @@
     </w:p>
     <w:p>
       <w:r>
-        <w:t>7.  Calculating and interpreting a ROC curve</w:t>
-      </w:r>
-      <w:r>
-        <w:t xml:space="preserve"> – July </w:t>
-      </w:r>
-      <w:r>
-        <w:t>1</w:t>
+        <w:t xml:space="preserve">7.  </w:t>
+      </w:r>
+      <w:r>
+        <w:t>Incorporating imperfect Se/</w:t>
+      </w:r>
+      <w:proofErr w:type="spellStart"/>
+      <w:r>
+        <w:t>Sp</w:t>
+      </w:r>
+      <w:proofErr w:type="spellEnd"/>
+      <w:r>
+        <w:t xml:space="preserve"> into more complex models – July 1</w:t>
       </w:r>
       <w:r>
         <w:rPr>
@@ -328,13 +343,10 @@
     </w:p>
     <w:p>
       <w:r>
-        <w:t>8.  Incorporating imperfect Se/Sp into more complex models</w:t>
-      </w:r>
-      <w:r>
-        <w:t xml:space="preserve"> – July </w:t>
-      </w:r>
-      <w:r>
-        <w:t>1</w:t>
+        <w:t xml:space="preserve">8.  </w:t>
+      </w:r>
+      <w:r>
+        <w:t>Catch-up time (no specific topic planned) – July 1</w:t>
       </w:r>
       <w:r>
         <w:rPr>
@@ -342,6 +354,9 @@
         </w:rPr>
         <w:t>st</w:t>
       </w:r>
+      <w:r>
+        <w:t xml:space="preserve"> </w:t>
+      </w:r>
     </w:p>
     <w:p>
       <w:r>
@@ -371,9 +386,14 @@
       </w:r>
       <w:commentRangeStart w:id="0"/>
       <w:r>
-        <w:t>with priority given to applicants based on …..?</w:t>
+        <w:t xml:space="preserve">with priority given to applicants based on </w:t>
+      </w:r>
+      <w:proofErr w:type="gramStart"/>
+      <w:r>
+        <w:t>…..?</w:t>
       </w:r>
       <w:commentRangeEnd w:id="0"/>
+      <w:proofErr w:type="gramEnd"/>
       <w:r>
         <w:rPr>
           <w:rStyle w:val="CommentReference"/>
@@ -505,8 +525,30 @@
       <w:rPr>
         <w:lang w:val="de-DE"/>
       </w:rPr>
-      <w:t>University of Copenhagen</w:t>
+      <w:t xml:space="preserve">University </w:t>
     </w:r>
+    <w:proofErr w:type="spellStart"/>
+    <w:r>
+      <w:rPr>
+        <w:lang w:val="de-DE"/>
+      </w:rPr>
+      <w:t>of</w:t>
+    </w:r>
+    <w:proofErr w:type="spellEnd"/>
+    <w:r>
+      <w:rPr>
+        <w:lang w:val="de-DE"/>
+      </w:rPr>
+      <w:t xml:space="preserve"> </w:t>
+    </w:r>
+    <w:proofErr w:type="spellStart"/>
+    <w:r>
+      <w:rPr>
+        <w:lang w:val="de-DE"/>
+      </w:rPr>
+      <w:t>Copenhagen</w:t>
+    </w:r>
+    <w:proofErr w:type="spellEnd"/>
     <w:r>
       <w:rPr>
         <w:lang w:val="de-DE"/>

</xml_diff>